<commit_message>
dokumentáció 1. (remélhetőleg utolsó) verziója beküldve
</commit_message>
<xml_diff>
--- a/docs/relacioelemzes/relacioelemzes.docx
+++ b/docs/relacioelemzes/relacioelemzes.docx
@@ -3,13 +3,41 @@
 <w:document xmlns:wpc="http://schemas.microsoft.com/office/word/2010/wordprocessingCanvas" xmlns:cx="http://schemas.microsoft.com/office/drawing/2014/chartex" xmlns:cx1="http://schemas.microsoft.com/office/drawing/2015/9/8/chartex" xmlns:cx2="http://schemas.microsoft.com/office/drawing/2015/10/21/chartex" xmlns:cx3="http://schemas.microsoft.com/office/drawing/2016/5/9/chartex" xmlns:cx4="http://schemas.microsoft.com/office/drawing/2016/5/10/chartex" xmlns:cx5="http://schemas.microsoft.com/office/drawing/2016/5/11/chartex" xmlns:cx6="http://schemas.microsoft.com/office/drawing/2016/5/12/chartex" xmlns:cx7="http://schemas.microsoft.com/office/drawing/2016/5/13/chartex" xmlns:cx8="http://schemas.microsoft.com/office/drawing/2016/5/14/chartex" xmlns:mc="http://schemas.openxmlformats.org/markup-compatibility/2006" xmlns:aink="http://schemas.microsoft.com/office/drawing/2016/ink" xmlns:am3d="http://schemas.microsoft.com/office/drawing/2017/model3d" xmlns:o="urn:schemas-microsoft-com:office:office" xmlns:r="http://schemas.openxmlformats.org/officeDocument/2006/relationships" xmlns:m="http://schemas.openxmlformats.org/officeDocument/2006/math" xmlns:v="urn:schemas-microsoft-com:vml" xmlns:wp14="http://schemas.microsoft.com/office/word/2010/wordprocessingDrawing" xmlns:wp="http://schemas.openxmlformats.org/drawingml/2006/wordprocessingDrawing" xmlns:w10="urn:schemas-microsoft-com:office:word" xmlns:w="http://schemas.openxmlformats.org/wordprocessingml/2006/main" xmlns:w14="http://schemas.microsoft.com/office/word/2010/wordml" xmlns:w15="http://schemas.microsoft.com/office/word/2012/wordml" xmlns:w16cex="http://schemas.microsoft.com/office/word/2018/wordml/cex" xmlns:w16cid="http://schemas.microsoft.com/office/word/2016/wordml/cid" xmlns:w16="http://schemas.microsoft.com/office/word/2018/wordml" xmlns:w16sdtdh="http://schemas.microsoft.com/office/word/2020/wordml/sdtdatahash" xmlns:w16se="http://schemas.microsoft.com/office/word/2015/wordml/symex" xmlns:wpg="http://schemas.microsoft.com/office/word/2010/wordprocessingGroup" xmlns:wpi="http://schemas.microsoft.com/office/word/2010/wordprocessingInk" xmlns:wne="http://schemas.microsoft.com/office/word/2006/wordml" xmlns:wps="http://schemas.microsoft.com/office/word/2010/wordprocessingShape" mc:Ignorable="w14 w15 w16se w16cid w16 w16cex w16sdtdh wp14">
   <w:body>
     <w:p>
+      <w:pPr>
+        <w:pStyle w:val="Heading1"/>
+      </w:pPr>
+      <w:bookmarkStart w:id="0" w:name="_Hlk97583737"/>
+      <w:proofErr w:type="spellStart"/>
+      <w:r>
+        <w:t>Relációs</w:t>
+      </w:r>
+      <w:proofErr w:type="spellEnd"/>
+      <w:r>
+        <w:t xml:space="preserve"> </w:t>
+      </w:r>
+      <w:proofErr w:type="spellStart"/>
+      <w:r>
+        <w:t>adatelemzés</w:t>
+      </w:r>
+      <w:proofErr w:type="spellEnd"/>
+      <w:r>
+        <w:t xml:space="preserve"> </w:t>
+      </w:r>
       <w:r>
         <w:t>3NF</w:t>
       </w:r>
-    </w:p>
-    <w:p/>
-    <w:p>
-      <w:pPr>
+      <w:r>
+        <w:t>-ben</w:t>
+      </w:r>
+    </w:p>
+    <w:p>
+      <w:pPr>
+        <w:spacing w:after="0"/>
+      </w:pPr>
+    </w:p>
+    <w:p>
+      <w:pPr>
+        <w:spacing w:after="0"/>
         <w:rPr>
           <w:b/>
           <w:bCs/>
@@ -24,6 +52,9 @@
       </w:r>
     </w:p>
     <w:p>
+      <w:pPr>
+        <w:spacing w:after="0"/>
+      </w:pPr>
       <w:proofErr w:type="spellStart"/>
       <w:r>
         <w:rPr>
@@ -34,6 +65,9 @@
       <w:proofErr w:type="spellEnd"/>
     </w:p>
     <w:p>
+      <w:pPr>
+        <w:spacing w:after="0"/>
+      </w:pPr>
       <w:r>
         <w:t xml:space="preserve"> </w:t>
       </w:r>
@@ -44,6 +78,9 @@
       <w:proofErr w:type="spellEnd"/>
     </w:p>
     <w:p>
+      <w:pPr>
+        <w:spacing w:after="0"/>
+      </w:pPr>
       <w:r>
         <w:t xml:space="preserve"> </w:t>
       </w:r>
@@ -54,6 +91,9 @@
       <w:proofErr w:type="spellEnd"/>
     </w:p>
     <w:p>
+      <w:pPr>
+        <w:spacing w:after="0"/>
+      </w:pPr>
       <w:r>
         <w:t xml:space="preserve"> </w:t>
       </w:r>
@@ -67,6 +107,9 @@
       <w:proofErr w:type="spellEnd"/>
     </w:p>
     <w:p>
+      <w:pPr>
+        <w:spacing w:after="0"/>
+      </w:pPr>
       <w:r>
         <w:t xml:space="preserve"> </w:t>
       </w:r>
@@ -80,6 +123,9 @@
       <w:proofErr w:type="spellEnd"/>
     </w:p>
     <w:p>
+      <w:pPr>
+        <w:spacing w:after="0"/>
+      </w:pPr>
       <w:r>
         <w:t xml:space="preserve"> </w:t>
       </w:r>
@@ -92,9 +138,14 @@
       </w:r>
       <w:proofErr w:type="spellEnd"/>
     </w:p>
-    <w:p/>
-    <w:p>
-      <w:pPr>
+    <w:p>
+      <w:pPr>
+        <w:spacing w:after="0"/>
+      </w:pPr>
+    </w:p>
+    <w:p>
+      <w:pPr>
+        <w:spacing w:after="0"/>
         <w:rPr>
           <w:b/>
           <w:bCs/>
@@ -109,6 +160,9 @@
       </w:r>
     </w:p>
     <w:p>
+      <w:pPr>
+        <w:spacing w:after="0"/>
+      </w:pPr>
       <w:proofErr w:type="spellStart"/>
       <w:r>
         <w:rPr>
@@ -119,6 +173,9 @@
       <w:proofErr w:type="spellEnd"/>
     </w:p>
     <w:p>
+      <w:pPr>
+        <w:spacing w:after="0"/>
+      </w:pPr>
       <w:r>
         <w:t xml:space="preserve"> </w:t>
       </w:r>
@@ -132,6 +189,9 @@
       <w:proofErr w:type="spellEnd"/>
     </w:p>
     <w:p>
+      <w:pPr>
+        <w:spacing w:after="0"/>
+      </w:pPr>
       <w:r>
         <w:t xml:space="preserve"> </w:t>
       </w:r>
@@ -144,9 +204,14 @@
       </w:r>
       <w:proofErr w:type="spellEnd"/>
     </w:p>
-    <w:p/>
-    <w:p>
-      <w:pPr>
+    <w:p>
+      <w:pPr>
+        <w:spacing w:after="0"/>
+      </w:pPr>
+    </w:p>
+    <w:p>
+      <w:pPr>
+        <w:spacing w:after="0"/>
         <w:rPr>
           <w:b/>
           <w:bCs/>
@@ -161,6 +226,9 @@
       </w:r>
     </w:p>
     <w:p>
+      <w:pPr>
+        <w:spacing w:after="0"/>
+      </w:pPr>
       <w:r>
         <w:t>*</w:t>
       </w:r>
@@ -177,6 +245,9 @@
       <w:proofErr w:type="spellEnd"/>
     </w:p>
     <w:p>
+      <w:pPr>
+        <w:spacing w:after="0"/>
+      </w:pPr>
       <w:r>
         <w:t xml:space="preserve"> </w:t>
       </w:r>
@@ -186,9 +257,14 @@
       </w:r>
       <w:proofErr w:type="spellEnd"/>
     </w:p>
-    <w:p/>
-    <w:p>
-      <w:pPr>
+    <w:p>
+      <w:pPr>
+        <w:spacing w:after="0"/>
+      </w:pPr>
+    </w:p>
+    <w:p>
+      <w:pPr>
+        <w:spacing w:after="0"/>
         <w:rPr>
           <w:b/>
           <w:bCs/>
@@ -203,6 +279,9 @@
       </w:r>
     </w:p>
     <w:p>
+      <w:pPr>
+        <w:spacing w:after="0"/>
+      </w:pPr>
       <w:r>
         <w:t>*</w:t>
       </w:r>
@@ -219,6 +298,9 @@
       <w:proofErr w:type="spellEnd"/>
     </w:p>
     <w:p>
+      <w:pPr>
+        <w:spacing w:after="0"/>
+      </w:pPr>
       <w:r>
         <w:t>*</w:t>
       </w:r>
@@ -236,9 +318,14 @@
       </w:r>
       <w:proofErr w:type="spellEnd"/>
     </w:p>
-    <w:p/>
-    <w:p>
-      <w:pPr>
+    <w:p>
+      <w:pPr>
+        <w:spacing w:after="0"/>
+      </w:pPr>
+    </w:p>
+    <w:p>
+      <w:pPr>
+        <w:spacing w:after="0"/>
         <w:rPr>
           <w:b/>
           <w:bCs/>
@@ -253,6 +340,9 @@
       </w:r>
     </w:p>
     <w:p>
+      <w:pPr>
+        <w:spacing w:after="0"/>
+      </w:pPr>
       <w:proofErr w:type="spellStart"/>
       <w:r>
         <w:rPr>
@@ -263,6 +353,9 @@
       <w:proofErr w:type="spellEnd"/>
     </w:p>
     <w:p>
+      <w:pPr>
+        <w:spacing w:after="0"/>
+      </w:pPr>
       <w:r>
         <w:t xml:space="preserve"> </w:t>
       </w:r>
@@ -273,6 +366,9 @@
       <w:proofErr w:type="spellEnd"/>
     </w:p>
     <w:p>
+      <w:pPr>
+        <w:spacing w:after="0"/>
+      </w:pPr>
       <w:r>
         <w:t xml:space="preserve"> </w:t>
       </w:r>
@@ -283,11 +379,17 @@
       <w:proofErr w:type="spellEnd"/>
     </w:p>
     <w:p>
+      <w:pPr>
+        <w:spacing w:after="0"/>
+      </w:pPr>
       <w:r>
         <w:t xml:space="preserve"> admin</w:t>
       </w:r>
     </w:p>
     <w:p>
+      <w:pPr>
+        <w:spacing w:after="0"/>
+      </w:pPr>
       <w:r>
         <w:t xml:space="preserve"> </w:t>
       </w:r>
@@ -297,9 +399,14 @@
       </w:r>
       <w:proofErr w:type="spellEnd"/>
     </w:p>
-    <w:p/>
-    <w:p>
-      <w:pPr>
+    <w:p>
+      <w:pPr>
+        <w:spacing w:after="0"/>
+      </w:pPr>
+    </w:p>
+    <w:p>
+      <w:pPr>
+        <w:spacing w:after="0"/>
         <w:rPr>
           <w:b/>
           <w:bCs/>
@@ -314,12 +421,14 @@
       </w:r>
     </w:p>
     <w:p>
+      <w:pPr>
+        <w:spacing w:after="0"/>
+      </w:pPr>
       <w:proofErr w:type="spellStart"/>
       <w:r>
         <w:rPr>
           <w:u w:val="single"/>
         </w:rPr>
-        <w:lastRenderedPageBreak/>
         <w:t>kod</w:t>
       </w:r>
       <w:proofErr w:type="spellEnd"/>
@@ -328,6 +437,9 @@
       </w:r>
     </w:p>
     <w:p>
+      <w:pPr>
+        <w:spacing w:after="0"/>
+      </w:pPr>
       <w:r>
         <w:t>*</w:t>
       </w:r>
@@ -344,15 +456,29 @@
       </w:r>
     </w:p>
     <w:p>
+      <w:pPr>
+        <w:tabs>
+          <w:tab w:val="center" w:pos="4513"/>
+        </w:tabs>
+        <w:spacing w:after="0"/>
+      </w:pPr>
       <w:proofErr w:type="spellStart"/>
       <w:r>
         <w:t>nev</w:t>
       </w:r>
       <w:proofErr w:type="spellEnd"/>
-    </w:p>
-    <w:p/>
-    <w:p>
-      <w:pPr>
+      <w:r>
+        <w:tab/>
+      </w:r>
+    </w:p>
+    <w:p>
+      <w:pPr>
+        <w:spacing w:after="0"/>
+      </w:pPr>
+    </w:p>
+    <w:p>
+      <w:pPr>
+        <w:spacing w:after="0"/>
         <w:rPr>
           <w:b/>
           <w:bCs/>
@@ -367,6 +493,9 @@
       </w:r>
     </w:p>
     <w:p>
+      <w:pPr>
+        <w:spacing w:after="0"/>
+      </w:pPr>
       <w:proofErr w:type="spellStart"/>
       <w:r>
         <w:rPr>
@@ -380,15 +509,23 @@
       </w:r>
     </w:p>
     <w:p>
+      <w:pPr>
+        <w:spacing w:after="0"/>
+      </w:pPr>
       <w:proofErr w:type="spellStart"/>
       <w:r>
         <w:t>nev</w:t>
       </w:r>
       <w:proofErr w:type="spellEnd"/>
     </w:p>
-    <w:p/>
-    <w:p>
-      <w:pPr>
+    <w:p>
+      <w:pPr>
+        <w:spacing w:after="0"/>
+      </w:pPr>
+    </w:p>
+    <w:p>
+      <w:pPr>
+        <w:spacing w:after="0"/>
         <w:rPr>
           <w:b/>
           <w:bCs/>
@@ -403,6 +540,9 @@
       </w:r>
     </w:p>
     <w:p>
+      <w:pPr>
+        <w:spacing w:after="0"/>
+      </w:pPr>
       <w:proofErr w:type="spellStart"/>
       <w:r>
         <w:rPr>
@@ -413,6 +553,9 @@
       <w:proofErr w:type="spellEnd"/>
     </w:p>
     <w:p>
+      <w:pPr>
+        <w:spacing w:after="0"/>
+      </w:pPr>
       <w:r>
         <w:t xml:space="preserve"> </w:t>
       </w:r>
@@ -429,20 +572,26 @@
       </w:r>
     </w:p>
     <w:p>
+      <w:pPr>
+        <w:spacing w:after="0"/>
+      </w:pPr>
       <w:proofErr w:type="spellStart"/>
       <w:r>
         <w:t>bejelentkezesi_ido</w:t>
       </w:r>
       <w:proofErr w:type="spellEnd"/>
     </w:p>
-    <w:p/>
-    <w:p>
-      <w:pPr>
-        <w:rPr>
-          <w:b/>
-          <w:bCs/>
-        </w:rPr>
-      </w:pPr>
+    <w:p>
+      <w:pPr>
+        <w:spacing w:after="0"/>
+        <w:rPr>
+          <w:b/>
+          <w:bCs/>
+        </w:rPr>
+      </w:pPr>
+      <w:r>
+        <w:br w:type="column"/>
+      </w:r>
       <w:r>
         <w:rPr>
           <w:b/>
@@ -452,6 +601,9 @@
       </w:r>
     </w:p>
     <w:p>
+      <w:pPr>
+        <w:spacing w:after="0"/>
+      </w:pPr>
       <w:proofErr w:type="spellStart"/>
       <w:r>
         <w:rPr>
@@ -462,6 +614,9 @@
       <w:proofErr w:type="spellEnd"/>
     </w:p>
     <w:p>
+      <w:pPr>
+        <w:spacing w:after="0"/>
+      </w:pPr>
       <w:r>
         <w:t xml:space="preserve"> </w:t>
       </w:r>
@@ -472,6 +627,9 @@
       <w:proofErr w:type="spellEnd"/>
     </w:p>
     <w:p>
+      <w:pPr>
+        <w:spacing w:after="0"/>
+      </w:pPr>
       <w:r>
         <w:t xml:space="preserve"> </w:t>
       </w:r>
@@ -490,27 +648,113 @@
       <w:proofErr w:type="spellEnd"/>
     </w:p>
     <w:p>
-      <w:r>
-        <w:t xml:space="preserve"> </w:t>
-      </w:r>
+      <w:pPr>
+        <w:spacing w:after="0"/>
+      </w:pPr>
+      <w:r>
+        <w:t xml:space="preserve"> *</w:t>
+      </w:r>
+      <w:proofErr w:type="spellStart"/>
+      <w:r>
+        <w:t>FELHASZNALO.kod</w:t>
+      </w:r>
+      <w:proofErr w:type="spellEnd"/>
       <w:r>
         <w:t>*</w:t>
       </w:r>
+    </w:p>
+    <w:p>
+      <w:pPr>
+        <w:spacing w:after="0"/>
+      </w:pPr>
+      <w:r>
+        <w:t xml:space="preserve"> *</w:t>
+      </w:r>
+      <w:proofErr w:type="spellStart"/>
+      <w:r>
+        <w:t>KURZUS.kod</w:t>
+      </w:r>
+      <w:proofErr w:type="spellEnd"/>
+    </w:p>
+    <w:p>
+      <w:pPr>
+        <w:spacing w:after="0"/>
+      </w:pPr>
+    </w:p>
+    <w:p>
+      <w:pPr>
+        <w:spacing w:after="0"/>
+        <w:rPr>
+          <w:b/>
+          <w:bCs/>
+        </w:rPr>
+      </w:pPr>
+      <w:r>
+        <w:rPr>
+          <w:b/>
+          <w:bCs/>
+        </w:rPr>
+        <w:t>HIRDETMÉNY</w:t>
+      </w:r>
+    </w:p>
+    <w:p>
+      <w:pPr>
+        <w:spacing w:after="0"/>
+      </w:pPr>
+      <w:proofErr w:type="spellStart"/>
+      <w:r>
+        <w:rPr>
+          <w:u w:val="single"/>
+        </w:rPr>
+        <w:t>kod</w:t>
+      </w:r>
+      <w:proofErr w:type="spellEnd"/>
+    </w:p>
+    <w:p>
+      <w:pPr>
+        <w:spacing w:after="0"/>
+      </w:pPr>
+      <w:r>
+        <w:t xml:space="preserve"> </w:t>
+      </w:r>
+      <w:proofErr w:type="spellStart"/>
+      <w:r>
+        <w:t>tartalom</w:t>
+      </w:r>
+      <w:proofErr w:type="spellEnd"/>
+    </w:p>
+    <w:p>
+      <w:pPr>
+        <w:spacing w:after="0"/>
+      </w:pPr>
+      <w:r>
+        <w:t xml:space="preserve"> </w:t>
+      </w:r>
+      <w:proofErr w:type="spellStart"/>
+      <w:r>
+        <w:t>megiras_ideje</w:t>
+      </w:r>
+      <w:proofErr w:type="spellEnd"/>
+    </w:p>
+    <w:p>
+      <w:pPr>
+        <w:spacing w:after="0"/>
+      </w:pPr>
+      <w:r>
+        <w:t xml:space="preserve"> *</w:t>
+      </w:r>
       <w:proofErr w:type="spellStart"/>
       <w:r>
         <w:t>FELHASZNALO.kod</w:t>
       </w:r>
       <w:proofErr w:type="spellEnd"/>
-      <w:r>
-        <w:t>*</w:t>
-      </w:r>
-    </w:p>
-    <w:p>
-      <w:r>
-        <w:t xml:space="preserve"> </w:t>
-      </w:r>
-      <w:r>
-        <w:t>*</w:t>
+    </w:p>
+    <w:p>
+      <w:pPr>
+        <w:spacing w:after="0"/>
+      </w:pPr>
+      <w:r>
+        <w:t xml:space="preserve"> *</w:t>
       </w:r>
       <w:proofErr w:type="spellStart"/>
       <w:r>
@@ -518,23 +762,31 @@
       </w:r>
       <w:proofErr w:type="spellEnd"/>
     </w:p>
-    <w:p/>
-    <w:p>
-      <w:pPr>
-        <w:rPr>
-          <w:b/>
-          <w:bCs/>
-        </w:rPr>
-      </w:pPr>
-      <w:r>
-        <w:rPr>
-          <w:b/>
-          <w:bCs/>
-        </w:rPr>
-        <w:t>HIRDETMÉNY</w:t>
-      </w:r>
-    </w:p>
-    <w:p>
+    <w:p>
+      <w:pPr>
+        <w:spacing w:after="0"/>
+      </w:pPr>
+    </w:p>
+    <w:p>
+      <w:pPr>
+        <w:spacing w:after="0"/>
+        <w:rPr>
+          <w:b/>
+          <w:bCs/>
+        </w:rPr>
+      </w:pPr>
+      <w:r>
+        <w:rPr>
+          <w:b/>
+          <w:bCs/>
+        </w:rPr>
+        <w:t>TANANYAG</w:t>
+      </w:r>
+    </w:p>
+    <w:p>
+      <w:pPr>
+        <w:spacing w:after="0"/>
+      </w:pPr>
       <w:proofErr w:type="spellStart"/>
       <w:r>
         <w:rPr>
@@ -545,44 +797,50 @@
       <w:proofErr w:type="spellEnd"/>
     </w:p>
     <w:p>
-      <w:r>
-        <w:t xml:space="preserve"> </w:t>
-      </w:r>
-      <w:proofErr w:type="spellStart"/>
-      <w:r>
-        <w:t>tartalom</w:t>
-      </w:r>
-      <w:proofErr w:type="spellEnd"/>
-    </w:p>
-    <w:p>
-      <w:r>
-        <w:t xml:space="preserve"> </w:t>
-      </w:r>
-      <w:proofErr w:type="spellStart"/>
-      <w:r>
-        <w:t>megiras_ideje</w:t>
-      </w:r>
-      <w:proofErr w:type="spellEnd"/>
-    </w:p>
-    <w:p>
-      <w:r>
-        <w:t xml:space="preserve"> </w:t>
-      </w:r>
-      <w:r>
-        <w:t>*</w:t>
-      </w:r>
-      <w:proofErr w:type="spellStart"/>
-      <w:r>
-        <w:t>FELHASZNALO.kod</w:t>
-      </w:r>
-      <w:proofErr w:type="spellEnd"/>
-    </w:p>
-    <w:p>
-      <w:r>
-        <w:t xml:space="preserve"> </w:t>
-      </w:r>
-      <w:r>
-        <w:t>*</w:t>
+      <w:pPr>
+        <w:spacing w:after="0"/>
+      </w:pPr>
+      <w:r>
+        <w:t xml:space="preserve"> </w:t>
+      </w:r>
+      <w:proofErr w:type="spellStart"/>
+      <w:r>
+        <w:t>nev</w:t>
+      </w:r>
+      <w:proofErr w:type="spellEnd"/>
+    </w:p>
+    <w:p>
+      <w:pPr>
+        <w:spacing w:after="0"/>
+      </w:pPr>
+      <w:r>
+        <w:t xml:space="preserve"> </w:t>
+      </w:r>
+      <w:proofErr w:type="spellStart"/>
+      <w:r>
+        <w:t>feltöltés_datum</w:t>
+      </w:r>
+      <w:proofErr w:type="spellEnd"/>
+    </w:p>
+    <w:p>
+      <w:pPr>
+        <w:spacing w:after="0"/>
+      </w:pPr>
+      <w:r>
+        <w:t xml:space="preserve"> </w:t>
+      </w:r>
+      <w:proofErr w:type="spellStart"/>
+      <w:r>
+        <w:t>tananyag</w:t>
+      </w:r>
+      <w:proofErr w:type="spellEnd"/>
+    </w:p>
+    <w:p>
+      <w:pPr>
+        <w:spacing w:after="0"/>
+      </w:pPr>
+      <w:r>
+        <w:t xml:space="preserve"> *</w:t>
       </w:r>
       <w:proofErr w:type="spellStart"/>
       <w:r>
@@ -590,23 +848,31 @@
       </w:r>
       <w:proofErr w:type="spellEnd"/>
     </w:p>
-    <w:p/>
-    <w:p>
-      <w:pPr>
-        <w:rPr>
-          <w:b/>
-          <w:bCs/>
-        </w:rPr>
-      </w:pPr>
-      <w:r>
-        <w:rPr>
-          <w:b/>
-          <w:bCs/>
-        </w:rPr>
-        <w:t>TANANYAG</w:t>
-      </w:r>
-    </w:p>
-    <w:p>
+    <w:p>
+      <w:pPr>
+        <w:spacing w:after="0"/>
+      </w:pPr>
+    </w:p>
+    <w:p>
+      <w:pPr>
+        <w:spacing w:after="0"/>
+        <w:rPr>
+          <w:b/>
+          <w:bCs/>
+        </w:rPr>
+      </w:pPr>
+      <w:r>
+        <w:rPr>
+          <w:b/>
+          <w:bCs/>
+        </w:rPr>
+        <w:t>VIZSGA</w:t>
+      </w:r>
+    </w:p>
+    <w:p>
+      <w:pPr>
+        <w:spacing w:after="0"/>
+      </w:pPr>
       <w:proofErr w:type="spellStart"/>
       <w:r>
         <w:rPr>
@@ -617,42 +883,50 @@
       <w:proofErr w:type="spellEnd"/>
     </w:p>
     <w:p>
-      <w:r>
-        <w:t xml:space="preserve"> </w:t>
-      </w:r>
-      <w:proofErr w:type="spellStart"/>
-      <w:r>
-        <w:t>nev</w:t>
-      </w:r>
-      <w:proofErr w:type="spellEnd"/>
-    </w:p>
-    <w:p>
-      <w:r>
-        <w:t xml:space="preserve"> </w:t>
-      </w:r>
-      <w:proofErr w:type="spellStart"/>
-      <w:r>
-        <w:t>feltöltés_datum</w:t>
-      </w:r>
-      <w:proofErr w:type="spellEnd"/>
-    </w:p>
-    <w:p>
-      <w:r>
-        <w:lastRenderedPageBreak/>
-        <w:t xml:space="preserve"> </w:t>
-      </w:r>
-      <w:proofErr w:type="spellStart"/>
-      <w:r>
-        <w:t>tananyag</w:t>
-      </w:r>
-      <w:proofErr w:type="spellEnd"/>
-    </w:p>
-    <w:p>
-      <w:r>
-        <w:t xml:space="preserve"> </w:t>
-      </w:r>
-      <w:r>
-        <w:t>*</w:t>
+      <w:pPr>
+        <w:spacing w:after="0"/>
+      </w:pPr>
+      <w:r>
+        <w:t xml:space="preserve"> </w:t>
+      </w:r>
+      <w:proofErr w:type="spellStart"/>
+      <w:r>
+        <w:t>időpont</w:t>
+      </w:r>
+      <w:proofErr w:type="spellEnd"/>
+    </w:p>
+    <w:p>
+      <w:pPr>
+        <w:spacing w:after="0"/>
+      </w:pPr>
+      <w:r>
+        <w:t xml:space="preserve"> *</w:t>
+      </w:r>
+      <w:proofErr w:type="spellStart"/>
+      <w:r>
+        <w:t>TEREM.kod</w:t>
+      </w:r>
+      <w:proofErr w:type="spellEnd"/>
+    </w:p>
+    <w:p>
+      <w:pPr>
+        <w:spacing w:after="0"/>
+      </w:pPr>
+      <w:r>
+        <w:t xml:space="preserve"> *</w:t>
+      </w:r>
+      <w:proofErr w:type="spellStart"/>
+      <w:r>
+        <w:t>EPULET.kod</w:t>
+      </w:r>
+      <w:proofErr w:type="spellEnd"/>
+    </w:p>
+    <w:p>
+      <w:pPr>
+        <w:spacing w:after="0"/>
+      </w:pPr>
+      <w:r>
+        <w:t xml:space="preserve"> *</w:t>
       </w:r>
       <w:proofErr w:type="spellStart"/>
       <w:r>
@@ -660,87 +934,26 @@
       </w:r>
       <w:proofErr w:type="spellEnd"/>
     </w:p>
-    <w:p/>
-    <w:p>
-      <w:pPr>
-        <w:rPr>
-          <w:b/>
-          <w:bCs/>
-        </w:rPr>
-      </w:pPr>
-      <w:r>
-        <w:rPr>
-          <w:b/>
-          <w:bCs/>
-        </w:rPr>
-        <w:t>VIZSGA</w:t>
-      </w:r>
-    </w:p>
-    <w:p>
-      <w:proofErr w:type="spellStart"/>
-      <w:r>
-        <w:rPr>
-          <w:u w:val="single"/>
-        </w:rPr>
-        <w:t>kod</w:t>
-      </w:r>
-      <w:proofErr w:type="spellEnd"/>
-    </w:p>
-    <w:p>
-      <w:r>
-        <w:t xml:space="preserve"> </w:t>
-      </w:r>
-      <w:proofErr w:type="spellStart"/>
-      <w:r>
-        <w:t>időpont</w:t>
-      </w:r>
-      <w:proofErr w:type="spellEnd"/>
-    </w:p>
-    <w:p>
-      <w:r>
-        <w:t xml:space="preserve"> </w:t>
-      </w:r>
-      <w:r>
-        <w:t>*</w:t>
-      </w:r>
-      <w:proofErr w:type="spellStart"/>
-      <w:r>
-        <w:t>TEREM.kod</w:t>
-      </w:r>
-      <w:proofErr w:type="spellEnd"/>
-    </w:p>
-    <w:p>
-      <w:r>
-        <w:t xml:space="preserve"> </w:t>
-      </w:r>
-      <w:r>
-        <w:t>*</w:t>
-      </w:r>
-      <w:proofErr w:type="spellStart"/>
-      <w:r>
-        <w:t>EPULET.kod</w:t>
-      </w:r>
-      <w:proofErr w:type="spellEnd"/>
-    </w:p>
-    <w:p>
-      <w:r>
-        <w:t xml:space="preserve"> </w:t>
-      </w:r>
-      <w:r>
-        <w:t>*</w:t>
-      </w:r>
-      <w:proofErr w:type="spellStart"/>
-      <w:r>
-        <w:t>KURZUS.kod</w:t>
-      </w:r>
-      <w:proofErr w:type="spellEnd"/>
-    </w:p>
-    <w:p/>
-    <w:p/>
+    <w:p>
+      <w:pPr>
+        <w:spacing w:after="0"/>
+      </w:pPr>
+    </w:p>
+    <w:p>
+      <w:pPr>
+        <w:spacing w:after="0"/>
+      </w:pPr>
+    </w:p>
+    <w:bookmarkEnd w:id="0"/>
+    <w:p>
+      <w:pPr>
+        <w:spacing w:after="0"/>
+      </w:pPr>
+    </w:p>
     <w:sectPr>
       <w:pgSz w:w="11906" w:h="16838"/>
       <w:pgMar w:top="1440" w:right="1440" w:bottom="1440" w:left="1440" w:header="708" w:footer="708" w:gutter="0"/>
-      <w:cols w:space="708"/>
+      <w:cols w:num="2" w:space="708"/>
       <w:docGrid w:linePitch="360"/>
     </w:sectPr>
   </w:body>
@@ -1146,9 +1359,31 @@
     <w:name w:val="Normal"/>
     <w:qFormat/>
   </w:style>
+  <w:style w:type="paragraph" w:styleId="Heading1">
+    <w:name w:val="heading 1"/>
+    <w:basedOn w:val="Normal"/>
+    <w:next w:val="Normal"/>
+    <w:link w:val="Heading1Char"/>
+    <w:uiPriority w:val="9"/>
+    <w:qFormat/>
+    <w:rsid w:val="006319B3"/>
+    <w:pPr>
+      <w:keepNext/>
+      <w:keepLines/>
+      <w:spacing w:before="240" w:after="0"/>
+      <w:outlineLvl w:val="0"/>
+    </w:pPr>
+    <w:rPr>
+      <w:rFonts w:asciiTheme="majorHAnsi" w:eastAsiaTheme="majorEastAsia" w:hAnsiTheme="majorHAnsi" w:cstheme="majorBidi"/>
+      <w:color w:val="2F5496" w:themeColor="accent1" w:themeShade="BF"/>
+      <w:sz w:val="32"/>
+      <w:szCs w:val="32"/>
+    </w:rPr>
+  </w:style>
   <w:style w:type="character" w:default="1" w:styleId="DefaultParagraphFont">
     <w:name w:val="Default Paragraph Font"/>
     <w:uiPriority w:val="1"/>
+    <w:semiHidden/>
     <w:unhideWhenUsed/>
   </w:style>
   <w:style w:type="table" w:default="1" w:styleId="TableNormal">
@@ -1171,6 +1406,19 @@
     <w:uiPriority w:val="99"/>
     <w:semiHidden/>
     <w:unhideWhenUsed/>
+  </w:style>
+  <w:style w:type="character" w:customStyle="1" w:styleId="Heading1Char">
+    <w:name w:val="Heading 1 Char"/>
+    <w:basedOn w:val="DefaultParagraphFont"/>
+    <w:link w:val="Heading1"/>
+    <w:uiPriority w:val="9"/>
+    <w:rsid w:val="006319B3"/>
+    <w:rPr>
+      <w:rFonts w:asciiTheme="majorHAnsi" w:eastAsiaTheme="majorEastAsia" w:hAnsiTheme="majorHAnsi" w:cstheme="majorBidi"/>
+      <w:color w:val="2F5496" w:themeColor="accent1" w:themeShade="BF"/>
+      <w:sz w:val="32"/>
+      <w:szCs w:val="32"/>
+    </w:rPr>
   </w:style>
 </w:styles>
 </file>

</xml_diff>